<commit_message>
MEJORA EN RFC SC-01
</commit_message>
<xml_diff>
--- a/Documentos/Solicitudes de Cambio/SC_01.docx
+++ b/Documentos/Solicitudes de Cambio/SC_01.docx
@@ -56,8 +56,6 @@
             <w:r>
               <w:t xml:space="preserve"> – JUAN NAMUCHE</w:t>
             </w:r>
-            <w:bookmarkStart w:id="0" w:name="_GoBack"/>
-            <w:bookmarkEnd w:id="0"/>
           </w:p>
         </w:tc>
       </w:tr>
@@ -264,8 +262,10 @@
           </w:tcPr>
           <w:p>
             <w:r>
-              <w:t>PRIORIDAD</w:t>
-            </w:r>
+              <w:t>TIPO DE CAMBIO</w:t>
+            </w:r>
+            <w:bookmarkStart w:id="0" w:name="_GoBack"/>
+            <w:bookmarkEnd w:id="0"/>
           </w:p>
         </w:tc>
         <w:tc>

</xml_diff>